<commit_message>
Primer Requerimiento terminado en abm
</commit_message>
<xml_diff>
--- a/PARCIAL/parcial_progII_2020 .docx
+++ b/PARCIAL/parcial_progII_2020 .docx
@@ -1,6 +1,6 @@
 
 <file path=word/document.xml><?xml version="1.0" encoding="utf-8"?>
-<w:document xmlns:wpc="http://schemas.microsoft.com/office/word/2010/wordprocessingCanvas" xmlns:mc="http://schemas.openxmlformats.org/markup-compatibility/2006" xmlns:o="urn:schemas-microsoft-com:office:office" xmlns:r="http://schemas.openxmlformats.org/officeDocument/2006/relationships" xmlns:m="http://schemas.openxmlformats.org/officeDocument/2006/math" xmlns:v="urn:schemas-microsoft-com:vml" xmlns:wp14="http://schemas.microsoft.com/office/word/2010/wordprocessingDrawing" xmlns:wp="http://schemas.openxmlformats.org/drawingml/2006/wordprocessingDrawing" xmlns:w10="urn:schemas-microsoft-com:office:word" xmlns:w="http://schemas.openxmlformats.org/wordprocessingml/2006/main" xmlns:w14="http://schemas.microsoft.com/office/word/2010/wordml" xmlns:w15="http://schemas.microsoft.com/office/word/2012/wordml" xmlns:wpg="http://schemas.microsoft.com/office/word/2010/wordprocessingGroup" xmlns:wpi="http://schemas.microsoft.com/office/word/2010/wordprocessingInk" xmlns:wne="http://schemas.microsoft.com/office/word/2006/wordml" xmlns:wps="http://schemas.microsoft.com/office/word/2010/wordprocessingShape" mc:Ignorable="w14 w15 wp14">
+<w:document xmlns:wpc="http://schemas.microsoft.com/office/word/2010/wordprocessingCanvas" xmlns:cx="http://schemas.microsoft.com/office/drawing/2014/chartex" xmlns:cx1="http://schemas.microsoft.com/office/drawing/2015/9/8/chartex" xmlns:cx2="http://schemas.microsoft.com/office/drawing/2015/10/21/chartex" xmlns:cx3="http://schemas.microsoft.com/office/drawing/2016/5/9/chartex" xmlns:cx4="http://schemas.microsoft.com/office/drawing/2016/5/10/chartex" xmlns:cx5="http://schemas.microsoft.com/office/drawing/2016/5/11/chartex" xmlns:cx6="http://schemas.microsoft.com/office/drawing/2016/5/12/chartex" xmlns:cx7="http://schemas.microsoft.com/office/drawing/2016/5/13/chartex" xmlns:cx8="http://schemas.microsoft.com/office/drawing/2016/5/14/chartex" xmlns:mc="http://schemas.openxmlformats.org/markup-compatibility/2006" xmlns:aink="http://schemas.microsoft.com/office/drawing/2016/ink" xmlns:am3d="http://schemas.microsoft.com/office/drawing/2017/model3d" xmlns:o="urn:schemas-microsoft-com:office:office" xmlns:r="http://schemas.openxmlformats.org/officeDocument/2006/relationships" xmlns:m="http://schemas.openxmlformats.org/officeDocument/2006/math" xmlns:v="urn:schemas-microsoft-com:vml" xmlns:wp14="http://schemas.microsoft.com/office/word/2010/wordprocessingDrawing" xmlns:wp="http://schemas.openxmlformats.org/drawingml/2006/wordprocessingDrawing" xmlns:w10="urn:schemas-microsoft-com:office:word" xmlns:w="http://schemas.openxmlformats.org/wordprocessingml/2006/main" xmlns:w14="http://schemas.microsoft.com/office/word/2010/wordml" xmlns:w15="http://schemas.microsoft.com/office/word/2012/wordml" xmlns:w16cex="http://schemas.microsoft.com/office/word/2018/wordml/cex" xmlns:w16cid="http://schemas.microsoft.com/office/word/2016/wordml/cid" xmlns:w16="http://schemas.microsoft.com/office/word/2018/wordml" xmlns:w16se="http://schemas.microsoft.com/office/word/2015/wordml/symex" xmlns:wpg="http://schemas.microsoft.com/office/word/2010/wordprocessingGroup" xmlns:wpi="http://schemas.microsoft.com/office/word/2010/wordprocessingInk" xmlns:wne="http://schemas.microsoft.com/office/word/2006/wordml" xmlns:wps="http://schemas.microsoft.com/office/word/2010/wordprocessingShape" mc:Ignorable="w14 w15 w16se w16cid w16 w16cex wp14">
   <w:body>
     <w:p>
       <w:pPr>
@@ -226,7 +226,7 @@
           <w:lang w:eastAsia="es-AR"/>
         </w:rPr>
         <w:drawing>
-          <wp:anchor distT="0" distB="0" distL="114300" distR="114300" simplePos="0" relativeHeight="251658240" behindDoc="0" locked="0" layoutInCell="1" allowOverlap="1" wp14:anchorId="0D79141D" wp14:editId="79055C39">
+          <wp:anchor distT="0" distB="0" distL="114300" distR="114300" simplePos="0" relativeHeight="251658240" behindDoc="0" locked="0" layoutInCell="1" allowOverlap="1" wp14:anchorId="0523CC62" wp14:editId="4964708A">
             <wp:simplePos x="0" y="0"/>
             <wp:positionH relativeFrom="margin">
               <wp:align>left</wp:align>
@@ -390,7 +390,6 @@
           <w:lang w:eastAsia="es-AR"/>
         </w:rPr>
       </w:pPr>
-      <w:proofErr w:type="gramStart"/>
       <w:r>
         <w:rPr>
           <w:rFonts w:ascii="ff2" w:eastAsia="Times New Roman" w:hAnsi="ff2" w:cs="Times New Roman"/>
@@ -399,10 +398,13 @@
           <w:szCs w:val="72"/>
           <w:lang w:eastAsia="es-AR"/>
         </w:rPr>
-        <w:t>siguientes</w:t>
-      </w:r>
-      <w:proofErr w:type="gramEnd"/>
-      <w:r>
+        <w:t xml:space="preserve">siguientes transacciones: pedido de venta de cliente, despacho de mercancía al </w:t>
+      </w:r>
+    </w:p>
+    <w:p>
+      <w:pPr>
+        <w:shd w:val="clear" w:color="auto" w:fill="FFFFFF"/>
+        <w:spacing w:after="0" w:line="0" w:lineRule="auto"/>
         <w:rPr>
           <w:rFonts w:ascii="ff2" w:eastAsia="Times New Roman" w:hAnsi="ff2" w:cs="Times New Roman"/>
           <w:color w:val="000000"/>
@@ -410,13 +412,8 @@
           <w:szCs w:val="72"/>
           <w:lang w:eastAsia="es-AR"/>
         </w:rPr>
-        <w:t xml:space="preserve"> transacciones: pedido de venta de cliente, despacho de mercancía al </w:t>
-      </w:r>
-    </w:p>
-    <w:p>
-      <w:pPr>
-        <w:shd w:val="clear" w:color="auto" w:fill="FFFFFF"/>
-        <w:spacing w:after="0" w:line="0" w:lineRule="auto"/>
+      </w:pPr>
+      <w:r>
         <w:rPr>
           <w:rFonts w:ascii="ff2" w:eastAsia="Times New Roman" w:hAnsi="ff2" w:cs="Times New Roman"/>
           <w:color w:val="000000"/>
@@ -424,19 +421,21 @@
           <w:szCs w:val="72"/>
           <w:lang w:eastAsia="es-AR"/>
         </w:rPr>
-      </w:pPr>
-      <w:proofErr w:type="gramStart"/>
-      <w:r>
-        <w:rPr>
-          <w:rFonts w:ascii="ff2" w:eastAsia="Times New Roman" w:hAnsi="ff2" w:cs="Times New Roman"/>
+        <w:t>cliente, emisión de factura a cliente y registro de pago de cliente</w:t>
+      </w:r>
+    </w:p>
+    <w:p>
+      <w:pPr>
+        <w:shd w:val="clear" w:color="auto" w:fill="FFFFFF"/>
+        <w:spacing w:after="0" w:line="0" w:lineRule="auto"/>
+        <w:rPr>
+          <w:rFonts w:ascii="ff3" w:eastAsia="Times New Roman" w:hAnsi="ff3" w:cs="Times New Roman"/>
           <w:color w:val="000000"/>
           <w:sz w:val="72"/>
           <w:szCs w:val="72"/>
           <w:lang w:eastAsia="es-AR"/>
         </w:rPr>
-        <w:t>cliente</w:t>
-      </w:r>
-      <w:proofErr w:type="gramEnd"/>
+      </w:pPr>
       <w:r>
         <w:rPr>
           <w:rFonts w:ascii="ff2" w:eastAsia="Times New Roman" w:hAnsi="ff2" w:cs="Times New Roman"/>
@@ -445,7 +444,7 @@
           <w:szCs w:val="72"/>
           <w:lang w:eastAsia="es-AR"/>
         </w:rPr>
-        <w:t>, emisión de factura a cliente y registro de pago de cliente</w:t>
+        <w:t xml:space="preserve">El sistema enviará un correo electrónico cuando se registre alguna de las </w:t>
       </w:r>
     </w:p>
     <w:p>
@@ -453,7 +452,7 @@
         <w:shd w:val="clear" w:color="auto" w:fill="FFFFFF"/>
         <w:spacing w:after="0" w:line="0" w:lineRule="auto"/>
         <w:rPr>
-          <w:rFonts w:ascii="ff3" w:eastAsia="Times New Roman" w:hAnsi="ff3" w:cs="Times New Roman"/>
+          <w:rFonts w:ascii="ff2" w:eastAsia="Times New Roman" w:hAnsi="ff2" w:cs="Times New Roman"/>
           <w:color w:val="000000"/>
           <w:sz w:val="72"/>
           <w:szCs w:val="72"/>
@@ -468,7 +467,7 @@
           <w:szCs w:val="72"/>
           <w:lang w:eastAsia="es-AR"/>
         </w:rPr>
-        <w:t xml:space="preserve">El sistema enviará un correo electrónico cuando se registre alguna de las </w:t>
+        <w:t xml:space="preserve">siguientes transacciones: pedido de venta de cliente, despacho de mercancía al </w:t>
       </w:r>
     </w:p>
     <w:p>
@@ -483,7 +482,6 @@
           <w:lang w:eastAsia="es-AR"/>
         </w:rPr>
       </w:pPr>
-      <w:proofErr w:type="gramStart"/>
       <w:r>
         <w:rPr>
           <w:rFonts w:ascii="ff2" w:eastAsia="Times New Roman" w:hAnsi="ff2" w:cs="Times New Roman"/>
@@ -492,24 +490,22 @@
           <w:szCs w:val="72"/>
           <w:lang w:eastAsia="es-AR"/>
         </w:rPr>
-        <w:t>siguientes</w:t>
-      </w:r>
-      <w:proofErr w:type="gramEnd"/>
-      <w:r>
-        <w:rPr>
-          <w:rFonts w:ascii="ff2" w:eastAsia="Times New Roman" w:hAnsi="ff2" w:cs="Times New Roman"/>
+        <w:t>cliente, emisión de factura a cliente y registro de pago de cliente</w:t>
+      </w:r>
+    </w:p>
+    <w:p>
+      <w:pPr>
+        <w:shd w:val="clear" w:color="auto" w:fill="FFFFFF"/>
+        <w:spacing w:after="0" w:line="0" w:lineRule="auto"/>
+        <w:rPr>
+          <w:rFonts w:ascii="ff3" w:eastAsia="Times New Roman" w:hAnsi="ff3" w:cs="Times New Roman"/>
           <w:color w:val="000000"/>
           <w:sz w:val="72"/>
           <w:szCs w:val="72"/>
           <w:lang w:eastAsia="es-AR"/>
         </w:rPr>
-        <w:t xml:space="preserve"> transacciones: pedido de venta de cliente, despacho de mercancía al </w:t>
-      </w:r>
-    </w:p>
-    <w:p>
-      <w:pPr>
-        <w:shd w:val="clear" w:color="auto" w:fill="FFFFFF"/>
-        <w:spacing w:after="0" w:line="0" w:lineRule="auto"/>
+      </w:pPr>
+      <w:r>
         <w:rPr>
           <w:rFonts w:ascii="ff2" w:eastAsia="Times New Roman" w:hAnsi="ff2" w:cs="Times New Roman"/>
           <w:color w:val="000000"/>
@@ -517,9 +513,13 @@
           <w:szCs w:val="72"/>
           <w:lang w:eastAsia="es-AR"/>
         </w:rPr>
-      </w:pPr>
-      <w:proofErr w:type="gramStart"/>
-      <w:r>
+        <w:t xml:space="preserve">El sistema enviará un correo electrónico cuando se registre alguna de las </w:t>
+      </w:r>
+    </w:p>
+    <w:p>
+      <w:pPr>
+        <w:shd w:val="clear" w:color="auto" w:fill="FFFFFF"/>
+        <w:spacing w:after="0" w:line="0" w:lineRule="auto"/>
         <w:rPr>
           <w:rFonts w:ascii="ff2" w:eastAsia="Times New Roman" w:hAnsi="ff2" w:cs="Times New Roman"/>
           <w:color w:val="000000"/>
@@ -527,9 +527,7 @@
           <w:szCs w:val="72"/>
           <w:lang w:eastAsia="es-AR"/>
         </w:rPr>
-        <w:t>cliente</w:t>
-      </w:r>
-      <w:proofErr w:type="gramEnd"/>
+      </w:pPr>
       <w:r>
         <w:rPr>
           <w:rFonts w:ascii="ff2" w:eastAsia="Times New Roman" w:hAnsi="ff2" w:cs="Times New Roman"/>
@@ -538,7 +536,7 @@
           <w:szCs w:val="72"/>
           <w:lang w:eastAsia="es-AR"/>
         </w:rPr>
-        <w:t>, emisión de factura a cliente y registro de pago de cliente</w:t>
+        <w:t xml:space="preserve">siguientes transacciones: pedido de venta de cliente, despacho de mercancía al </w:t>
       </w:r>
     </w:p>
     <w:p>
@@ -546,7 +544,7 @@
         <w:shd w:val="clear" w:color="auto" w:fill="FFFFFF"/>
         <w:spacing w:after="0" w:line="0" w:lineRule="auto"/>
         <w:rPr>
-          <w:rFonts w:ascii="ff3" w:eastAsia="Times New Roman" w:hAnsi="ff3" w:cs="Times New Roman"/>
+          <w:rFonts w:ascii="ff2" w:eastAsia="Times New Roman" w:hAnsi="ff2" w:cs="Times New Roman"/>
           <w:color w:val="000000"/>
           <w:sz w:val="72"/>
           <w:szCs w:val="72"/>
@@ -561,7 +559,7 @@
           <w:szCs w:val="72"/>
           <w:lang w:eastAsia="es-AR"/>
         </w:rPr>
-        <w:t xml:space="preserve">El sistema enviará un correo electrónico cuando se registre alguna de las </w:t>
+        <w:t>cliente, emisión de factura a cliente y registro de pago de cliente</w:t>
       </w:r>
     </w:p>
     <w:p>
@@ -569,14 +567,13 @@
         <w:shd w:val="clear" w:color="auto" w:fill="FFFFFF"/>
         <w:spacing w:after="0" w:line="0" w:lineRule="auto"/>
         <w:rPr>
-          <w:rFonts w:ascii="ff2" w:eastAsia="Times New Roman" w:hAnsi="ff2" w:cs="Times New Roman"/>
+          <w:rFonts w:ascii="ff3" w:eastAsia="Times New Roman" w:hAnsi="ff3" w:cs="Times New Roman"/>
           <w:color w:val="000000"/>
           <w:sz w:val="72"/>
           <w:szCs w:val="72"/>
           <w:lang w:eastAsia="es-AR"/>
         </w:rPr>
       </w:pPr>
-      <w:proofErr w:type="gramStart"/>
       <w:r>
         <w:rPr>
           <w:rFonts w:ascii="ff2" w:eastAsia="Times New Roman" w:hAnsi="ff2" w:cs="Times New Roman"/>
@@ -585,10 +582,13 @@
           <w:szCs w:val="72"/>
           <w:lang w:eastAsia="es-AR"/>
         </w:rPr>
-        <w:t>siguientes</w:t>
-      </w:r>
-      <w:proofErr w:type="gramEnd"/>
-      <w:r>
+        <w:t xml:space="preserve">El sistema enviará un correo electrónico cuando se registre alguna de las </w:t>
+      </w:r>
+    </w:p>
+    <w:p>
+      <w:pPr>
+        <w:shd w:val="clear" w:color="auto" w:fill="FFFFFF"/>
+        <w:spacing w:after="0" w:line="0" w:lineRule="auto"/>
         <w:rPr>
           <w:rFonts w:ascii="ff2" w:eastAsia="Times New Roman" w:hAnsi="ff2" w:cs="Times New Roman"/>
           <w:color w:val="000000"/>
@@ -596,13 +596,8 @@
           <w:szCs w:val="72"/>
           <w:lang w:eastAsia="es-AR"/>
         </w:rPr>
-        <w:t xml:space="preserve"> transacciones: pedido de venta de cliente, despacho de mercancía al </w:t>
-      </w:r>
-    </w:p>
-    <w:p>
-      <w:pPr>
-        <w:shd w:val="clear" w:color="auto" w:fill="FFFFFF"/>
-        <w:spacing w:after="0" w:line="0" w:lineRule="auto"/>
+      </w:pPr>
+      <w:r>
         <w:rPr>
           <w:rFonts w:ascii="ff2" w:eastAsia="Times New Roman" w:hAnsi="ff2" w:cs="Times New Roman"/>
           <w:color w:val="000000"/>
@@ -610,9 +605,13 @@
           <w:szCs w:val="72"/>
           <w:lang w:eastAsia="es-AR"/>
         </w:rPr>
-      </w:pPr>
-      <w:proofErr w:type="gramStart"/>
-      <w:r>
+        <w:t xml:space="preserve">siguientes transacciones: pedido de venta de cliente, despacho de mercancía al </w:t>
+      </w:r>
+    </w:p>
+    <w:p>
+      <w:pPr>
+        <w:shd w:val="clear" w:color="auto" w:fill="FFFFFF"/>
+        <w:spacing w:after="0" w:line="0" w:lineRule="auto"/>
         <w:rPr>
           <w:rFonts w:ascii="ff2" w:eastAsia="Times New Roman" w:hAnsi="ff2" w:cs="Times New Roman"/>
           <w:color w:val="000000"/>
@@ -620,9 +619,7 @@
           <w:szCs w:val="72"/>
           <w:lang w:eastAsia="es-AR"/>
         </w:rPr>
-        <w:t>cliente</w:t>
-      </w:r>
-      <w:proofErr w:type="gramEnd"/>
+      </w:pPr>
       <w:r>
         <w:rPr>
           <w:rFonts w:ascii="ff2" w:eastAsia="Times New Roman" w:hAnsi="ff2" w:cs="Times New Roman"/>
@@ -631,100 +628,7 @@
           <w:szCs w:val="72"/>
           <w:lang w:eastAsia="es-AR"/>
         </w:rPr>
-        <w:t>, emisión de factura a cliente y registro de pago de cliente</w:t>
-      </w:r>
-    </w:p>
-    <w:p>
-      <w:pPr>
-        <w:shd w:val="clear" w:color="auto" w:fill="FFFFFF"/>
-        <w:spacing w:after="0" w:line="0" w:lineRule="auto"/>
-        <w:rPr>
-          <w:rFonts w:ascii="ff3" w:eastAsia="Times New Roman" w:hAnsi="ff3" w:cs="Times New Roman"/>
-          <w:color w:val="000000"/>
-          <w:sz w:val="72"/>
-          <w:szCs w:val="72"/>
-          <w:lang w:eastAsia="es-AR"/>
-        </w:rPr>
-      </w:pPr>
-      <w:r>
-        <w:rPr>
-          <w:rFonts w:ascii="ff2" w:eastAsia="Times New Roman" w:hAnsi="ff2" w:cs="Times New Roman"/>
-          <w:color w:val="000000"/>
-          <w:sz w:val="72"/>
-          <w:szCs w:val="72"/>
-          <w:lang w:eastAsia="es-AR"/>
-        </w:rPr>
-        <w:t xml:space="preserve">El sistema enviará un correo electrónico cuando se registre alguna de las </w:t>
-      </w:r>
-    </w:p>
-    <w:p>
-      <w:pPr>
-        <w:shd w:val="clear" w:color="auto" w:fill="FFFFFF"/>
-        <w:spacing w:after="0" w:line="0" w:lineRule="auto"/>
-        <w:rPr>
-          <w:rFonts w:ascii="ff2" w:eastAsia="Times New Roman" w:hAnsi="ff2" w:cs="Times New Roman"/>
-          <w:color w:val="000000"/>
-          <w:sz w:val="72"/>
-          <w:szCs w:val="72"/>
-          <w:lang w:eastAsia="es-AR"/>
-        </w:rPr>
-      </w:pPr>
-      <w:proofErr w:type="gramStart"/>
-      <w:r>
-        <w:rPr>
-          <w:rFonts w:ascii="ff2" w:eastAsia="Times New Roman" w:hAnsi="ff2" w:cs="Times New Roman"/>
-          <w:color w:val="000000"/>
-          <w:sz w:val="72"/>
-          <w:szCs w:val="72"/>
-          <w:lang w:eastAsia="es-AR"/>
-        </w:rPr>
-        <w:t>siguientes</w:t>
-      </w:r>
-      <w:proofErr w:type="gramEnd"/>
-      <w:r>
-        <w:rPr>
-          <w:rFonts w:ascii="ff2" w:eastAsia="Times New Roman" w:hAnsi="ff2" w:cs="Times New Roman"/>
-          <w:color w:val="000000"/>
-          <w:sz w:val="72"/>
-          <w:szCs w:val="72"/>
-          <w:lang w:eastAsia="es-AR"/>
-        </w:rPr>
-        <w:t xml:space="preserve"> transacciones: pedido de venta de cliente, despacho de mercancía al </w:t>
-      </w:r>
-    </w:p>
-    <w:p>
-      <w:pPr>
-        <w:shd w:val="clear" w:color="auto" w:fill="FFFFFF"/>
-        <w:spacing w:after="0" w:line="0" w:lineRule="auto"/>
-        <w:rPr>
-          <w:rFonts w:ascii="ff2" w:eastAsia="Times New Roman" w:hAnsi="ff2" w:cs="Times New Roman"/>
-          <w:color w:val="000000"/>
-          <w:sz w:val="72"/>
-          <w:szCs w:val="72"/>
-          <w:lang w:eastAsia="es-AR"/>
-        </w:rPr>
-      </w:pPr>
-      <w:proofErr w:type="gramStart"/>
-      <w:r>
-        <w:rPr>
-          <w:rFonts w:ascii="ff2" w:eastAsia="Times New Roman" w:hAnsi="ff2" w:cs="Times New Roman"/>
-          <w:color w:val="000000"/>
-          <w:sz w:val="72"/>
-          <w:szCs w:val="72"/>
-          <w:lang w:eastAsia="es-AR"/>
-        </w:rPr>
-        <w:t>cliente</w:t>
-      </w:r>
-      <w:proofErr w:type="gramEnd"/>
-      <w:r>
-        <w:rPr>
-          <w:rFonts w:ascii="ff2" w:eastAsia="Times New Roman" w:hAnsi="ff2" w:cs="Times New Roman"/>
-          <w:color w:val="000000"/>
-          <w:sz w:val="72"/>
-          <w:szCs w:val="72"/>
-          <w:lang w:eastAsia="es-AR"/>
-        </w:rPr>
-        <w:t>, emisión de factura a cliente y registro de pago de cliente</w:t>
+        <w:t>cliente, emisión de factura a cliente y registro de pago de cliente</w:t>
       </w:r>
     </w:p>
     <w:p>
@@ -743,7 +647,7 @@
           <w:lang w:eastAsia="es-AR"/>
         </w:rPr>
         <w:drawing>
-          <wp:inline distT="0" distB="0" distL="0" distR="0" wp14:anchorId="450F81F4" wp14:editId="31FB8E47">
+          <wp:inline distT="0" distB="0" distL="0" distR="0" wp14:anchorId="2D3E4D07" wp14:editId="4A1DD8CA">
             <wp:extent cx="5048250" cy="4022481"/>
             <wp:effectExtent l="0" t="0" r="0" b="0"/>
             <wp:docPr id="1" name="Imagen 1"/>
@@ -1518,20 +1422,8 @@
           <w:sz w:val="20"/>
           <w:szCs w:val="20"/>
         </w:rPr>
-        <w:t xml:space="preserve"> en Lenguaje </w:t>
-      </w:r>
-      <w:proofErr w:type="spellStart"/>
-      <w:r>
-        <w:rPr>
-          <w:rFonts w:ascii="Calibri" w:hAnsi="Calibri" w:cs="Calibri"/>
-          <w:bCs/>
-          <w:color w:val="000000"/>
-          <w:sz w:val="20"/>
-          <w:szCs w:val="20"/>
-        </w:rPr>
-        <w:t>Python</w:t>
-      </w:r>
-      <w:proofErr w:type="spellEnd"/>
+        <w:t xml:space="preserve"> en Lenguaje Python</w:t>
+      </w:r>
     </w:p>
     <w:p>
       <w:pPr>
@@ -1579,8 +1471,6 @@
         </w:rPr>
         <w:t>https://github.com/programacionucp/parcial.git</w:t>
       </w:r>
-      <w:bookmarkStart w:id="0" w:name="_GoBack"/>
-      <w:bookmarkEnd w:id="0"/>
       <w:r>
         <w:rPr>
           <w:rFonts w:ascii="Calibri" w:hAnsi="Calibri" w:cs="Calibri"/>
@@ -1728,29 +1618,7 @@
           <w:sz w:val="20"/>
           <w:szCs w:val="20"/>
         </w:rPr>
-        <w:t xml:space="preserve"> en un archivo </w:t>
-      </w:r>
-      <w:proofErr w:type="spellStart"/>
-      <w:r>
-        <w:rPr>
-          <w:rFonts w:ascii="Calibri" w:hAnsi="Calibri" w:cs="Calibri"/>
-          <w:bCs/>
-          <w:color w:val="000000"/>
-          <w:sz w:val="20"/>
-          <w:szCs w:val="20"/>
-        </w:rPr>
-        <w:t>rar</w:t>
-      </w:r>
-      <w:proofErr w:type="spellEnd"/>
-      <w:r>
-        <w:rPr>
-          <w:rFonts w:ascii="Calibri" w:hAnsi="Calibri" w:cs="Calibri"/>
-          <w:bCs/>
-          <w:color w:val="000000"/>
-          <w:sz w:val="20"/>
-          <w:szCs w:val="20"/>
-        </w:rPr>
-        <w:t xml:space="preserve"> </w:t>
+        <w:t xml:space="preserve"> en un archivo rar </w:t>
       </w:r>
       <w:r>
         <w:rPr>
@@ -1975,7 +1843,12 @@
       <w:proofErr w:type="spellEnd"/>
     </w:p>
     <w:sectPr>
-      <w:headerReference w:type="default" r:id="rId11"/>
+      <w:headerReference w:type="even" r:id="rId11"/>
+      <w:headerReference w:type="default" r:id="rId12"/>
+      <w:footerReference w:type="even" r:id="rId13"/>
+      <w:footerReference w:type="default" r:id="rId14"/>
+      <w:headerReference w:type="first" r:id="rId15"/>
+      <w:footerReference w:type="first" r:id="rId16"/>
       <w:pgSz w:w="12240" w:h="20160" w:code="5"/>
       <w:pgMar w:top="720" w:right="720" w:bottom="720" w:left="720" w:header="708" w:footer="708" w:gutter="0"/>
       <w:cols w:space="708"/>
@@ -1986,7 +1859,7 @@
 </file>
 
 <file path=word/endnotes.xml><?xml version="1.0" encoding="utf-8"?>
-<w:endnotes xmlns:wpc="http://schemas.microsoft.com/office/word/2010/wordprocessingCanvas" xmlns:mc="http://schemas.openxmlformats.org/markup-compatibility/2006" xmlns:o="urn:schemas-microsoft-com:office:office" xmlns:r="http://schemas.openxmlformats.org/officeDocument/2006/relationships" xmlns:m="http://schemas.openxmlformats.org/officeDocument/2006/math" xmlns:v="urn:schemas-microsoft-com:vml" xmlns:wp14="http://schemas.microsoft.com/office/word/2010/wordprocessingDrawing" xmlns:wp="http://schemas.openxmlformats.org/drawingml/2006/wordprocessingDrawing" xmlns:w10="urn:schemas-microsoft-com:office:word" xmlns:w="http://schemas.openxmlformats.org/wordprocessingml/2006/main" xmlns:w14="http://schemas.microsoft.com/office/word/2010/wordml" xmlns:w15="http://schemas.microsoft.com/office/word/2012/wordml" xmlns:wpg="http://schemas.microsoft.com/office/word/2010/wordprocessingGroup" xmlns:wpi="http://schemas.microsoft.com/office/word/2010/wordprocessingInk" xmlns:wne="http://schemas.microsoft.com/office/word/2006/wordml" xmlns:wps="http://schemas.microsoft.com/office/word/2010/wordprocessingShape" mc:Ignorable="w14 w15 wp14">
+<w:endnotes xmlns:wpc="http://schemas.microsoft.com/office/word/2010/wordprocessingCanvas" xmlns:cx="http://schemas.microsoft.com/office/drawing/2014/chartex" xmlns:cx1="http://schemas.microsoft.com/office/drawing/2015/9/8/chartex" xmlns:cx2="http://schemas.microsoft.com/office/drawing/2015/10/21/chartex" xmlns:cx3="http://schemas.microsoft.com/office/drawing/2016/5/9/chartex" xmlns:cx4="http://schemas.microsoft.com/office/drawing/2016/5/10/chartex" xmlns:cx5="http://schemas.microsoft.com/office/drawing/2016/5/11/chartex" xmlns:cx6="http://schemas.microsoft.com/office/drawing/2016/5/12/chartex" xmlns:cx7="http://schemas.microsoft.com/office/drawing/2016/5/13/chartex" xmlns:cx8="http://schemas.microsoft.com/office/drawing/2016/5/14/chartex" xmlns:mc="http://schemas.openxmlformats.org/markup-compatibility/2006" xmlns:aink="http://schemas.microsoft.com/office/drawing/2016/ink" xmlns:am3d="http://schemas.microsoft.com/office/drawing/2017/model3d" xmlns:o="urn:schemas-microsoft-com:office:office" xmlns:r="http://schemas.openxmlformats.org/officeDocument/2006/relationships" xmlns:m="http://schemas.openxmlformats.org/officeDocument/2006/math" xmlns:v="urn:schemas-microsoft-com:vml" xmlns:wp14="http://schemas.microsoft.com/office/word/2010/wordprocessingDrawing" xmlns:wp="http://schemas.openxmlformats.org/drawingml/2006/wordprocessingDrawing" xmlns:w10="urn:schemas-microsoft-com:office:word" xmlns:w="http://schemas.openxmlformats.org/wordprocessingml/2006/main" xmlns:w14="http://schemas.microsoft.com/office/word/2010/wordml" xmlns:w15="http://schemas.microsoft.com/office/word/2012/wordml" xmlns:w16cex="http://schemas.microsoft.com/office/word/2018/wordml/cex" xmlns:w16cid="http://schemas.microsoft.com/office/word/2016/wordml/cid" xmlns:w16="http://schemas.microsoft.com/office/word/2018/wordml" xmlns:w16se="http://schemas.microsoft.com/office/word/2015/wordml/symex" xmlns:wpg="http://schemas.microsoft.com/office/word/2010/wordprocessingGroup" xmlns:wpi="http://schemas.microsoft.com/office/word/2010/wordprocessingInk" xmlns:wne="http://schemas.microsoft.com/office/word/2006/wordml" xmlns:wps="http://schemas.microsoft.com/office/word/2010/wordprocessingShape" mc:Ignorable="w14 w15 w16se w16cid w16 w16cex wp14">
   <w:endnote w:type="separator" w:id="-1">
     <w:p>
       <w:pPr>
@@ -2010,8 +1883,38 @@
 </w:endnotes>
 </file>
 
+<file path=word/footer1.xml><?xml version="1.0" encoding="utf-8"?>
+<w:ftr xmlns:wpc="http://schemas.microsoft.com/office/word/2010/wordprocessingCanvas" xmlns:cx="http://schemas.microsoft.com/office/drawing/2014/chartex" xmlns:cx1="http://schemas.microsoft.com/office/drawing/2015/9/8/chartex" xmlns:cx2="http://schemas.microsoft.com/office/drawing/2015/10/21/chartex" xmlns:cx3="http://schemas.microsoft.com/office/drawing/2016/5/9/chartex" xmlns:cx4="http://schemas.microsoft.com/office/drawing/2016/5/10/chartex" xmlns:cx5="http://schemas.microsoft.com/office/drawing/2016/5/11/chartex" xmlns:cx6="http://schemas.microsoft.com/office/drawing/2016/5/12/chartex" xmlns:cx7="http://schemas.microsoft.com/office/drawing/2016/5/13/chartex" xmlns:cx8="http://schemas.microsoft.com/office/drawing/2016/5/14/chartex" xmlns:mc="http://schemas.openxmlformats.org/markup-compatibility/2006" xmlns:aink="http://schemas.microsoft.com/office/drawing/2016/ink" xmlns:am3d="http://schemas.microsoft.com/office/drawing/2017/model3d" xmlns:o="urn:schemas-microsoft-com:office:office" xmlns:r="http://schemas.openxmlformats.org/officeDocument/2006/relationships" xmlns:m="http://schemas.openxmlformats.org/officeDocument/2006/math" xmlns:v="urn:schemas-microsoft-com:vml" xmlns:wp14="http://schemas.microsoft.com/office/word/2010/wordprocessingDrawing" xmlns:wp="http://schemas.openxmlformats.org/drawingml/2006/wordprocessingDrawing" xmlns:w10="urn:schemas-microsoft-com:office:word" xmlns:w="http://schemas.openxmlformats.org/wordprocessingml/2006/main" xmlns:w14="http://schemas.microsoft.com/office/word/2010/wordml" xmlns:w15="http://schemas.microsoft.com/office/word/2012/wordml" xmlns:w16cex="http://schemas.microsoft.com/office/word/2018/wordml/cex" xmlns:w16cid="http://schemas.microsoft.com/office/word/2016/wordml/cid" xmlns:w16="http://schemas.microsoft.com/office/word/2018/wordml" xmlns:w16se="http://schemas.microsoft.com/office/word/2015/wordml/symex" xmlns:wpg="http://schemas.microsoft.com/office/word/2010/wordprocessingGroup" xmlns:wpi="http://schemas.microsoft.com/office/word/2010/wordprocessingInk" xmlns:wne="http://schemas.microsoft.com/office/word/2006/wordml" xmlns:wps="http://schemas.microsoft.com/office/word/2010/wordprocessingShape" mc:Ignorable="w14 w15 w16se w16cid w16 w16cex wp14">
+  <w:p>
+    <w:pPr>
+      <w:pStyle w:val="Piedepgina"/>
+    </w:pPr>
+  </w:p>
+</w:ftr>
+</file>
+
+<file path=word/footer2.xml><?xml version="1.0" encoding="utf-8"?>
+<w:ftr xmlns:wpc="http://schemas.microsoft.com/office/word/2010/wordprocessingCanvas" xmlns:cx="http://schemas.microsoft.com/office/drawing/2014/chartex" xmlns:cx1="http://schemas.microsoft.com/office/drawing/2015/9/8/chartex" xmlns:cx2="http://schemas.microsoft.com/office/drawing/2015/10/21/chartex" xmlns:cx3="http://schemas.microsoft.com/office/drawing/2016/5/9/chartex" xmlns:cx4="http://schemas.microsoft.com/office/drawing/2016/5/10/chartex" xmlns:cx5="http://schemas.microsoft.com/office/drawing/2016/5/11/chartex" xmlns:cx6="http://schemas.microsoft.com/office/drawing/2016/5/12/chartex" xmlns:cx7="http://schemas.microsoft.com/office/drawing/2016/5/13/chartex" xmlns:cx8="http://schemas.microsoft.com/office/drawing/2016/5/14/chartex" xmlns:mc="http://schemas.openxmlformats.org/markup-compatibility/2006" xmlns:aink="http://schemas.microsoft.com/office/drawing/2016/ink" xmlns:am3d="http://schemas.microsoft.com/office/drawing/2017/model3d" xmlns:o="urn:schemas-microsoft-com:office:office" xmlns:r="http://schemas.openxmlformats.org/officeDocument/2006/relationships" xmlns:m="http://schemas.openxmlformats.org/officeDocument/2006/math" xmlns:v="urn:schemas-microsoft-com:vml" xmlns:wp14="http://schemas.microsoft.com/office/word/2010/wordprocessingDrawing" xmlns:wp="http://schemas.openxmlformats.org/drawingml/2006/wordprocessingDrawing" xmlns:w10="urn:schemas-microsoft-com:office:word" xmlns:w="http://schemas.openxmlformats.org/wordprocessingml/2006/main" xmlns:w14="http://schemas.microsoft.com/office/word/2010/wordml" xmlns:w15="http://schemas.microsoft.com/office/word/2012/wordml" xmlns:w16cex="http://schemas.microsoft.com/office/word/2018/wordml/cex" xmlns:w16cid="http://schemas.microsoft.com/office/word/2016/wordml/cid" xmlns:w16="http://schemas.microsoft.com/office/word/2018/wordml" xmlns:w16se="http://schemas.microsoft.com/office/word/2015/wordml/symex" xmlns:wpg="http://schemas.microsoft.com/office/word/2010/wordprocessingGroup" xmlns:wpi="http://schemas.microsoft.com/office/word/2010/wordprocessingInk" xmlns:wne="http://schemas.microsoft.com/office/word/2006/wordml" xmlns:wps="http://schemas.microsoft.com/office/word/2010/wordprocessingShape" mc:Ignorable="w14 w15 w16se w16cid w16 w16cex wp14">
+  <w:p>
+    <w:pPr>
+      <w:pStyle w:val="Piedepgina"/>
+    </w:pPr>
+  </w:p>
+</w:ftr>
+</file>
+
+<file path=word/footer3.xml><?xml version="1.0" encoding="utf-8"?>
+<w:ftr xmlns:wpc="http://schemas.microsoft.com/office/word/2010/wordprocessingCanvas" xmlns:cx="http://schemas.microsoft.com/office/drawing/2014/chartex" xmlns:cx1="http://schemas.microsoft.com/office/drawing/2015/9/8/chartex" xmlns:cx2="http://schemas.microsoft.com/office/drawing/2015/10/21/chartex" xmlns:cx3="http://schemas.microsoft.com/office/drawing/2016/5/9/chartex" xmlns:cx4="http://schemas.microsoft.com/office/drawing/2016/5/10/chartex" xmlns:cx5="http://schemas.microsoft.com/office/drawing/2016/5/11/chartex" xmlns:cx6="http://schemas.microsoft.com/office/drawing/2016/5/12/chartex" xmlns:cx7="http://schemas.microsoft.com/office/drawing/2016/5/13/chartex" xmlns:cx8="http://schemas.microsoft.com/office/drawing/2016/5/14/chartex" xmlns:mc="http://schemas.openxmlformats.org/markup-compatibility/2006" xmlns:aink="http://schemas.microsoft.com/office/drawing/2016/ink" xmlns:am3d="http://schemas.microsoft.com/office/drawing/2017/model3d" xmlns:o="urn:schemas-microsoft-com:office:office" xmlns:r="http://schemas.openxmlformats.org/officeDocument/2006/relationships" xmlns:m="http://schemas.openxmlformats.org/officeDocument/2006/math" xmlns:v="urn:schemas-microsoft-com:vml" xmlns:wp14="http://schemas.microsoft.com/office/word/2010/wordprocessingDrawing" xmlns:wp="http://schemas.openxmlformats.org/drawingml/2006/wordprocessingDrawing" xmlns:w10="urn:schemas-microsoft-com:office:word" xmlns:w="http://schemas.openxmlformats.org/wordprocessingml/2006/main" xmlns:w14="http://schemas.microsoft.com/office/word/2010/wordml" xmlns:w15="http://schemas.microsoft.com/office/word/2012/wordml" xmlns:w16cex="http://schemas.microsoft.com/office/word/2018/wordml/cex" xmlns:w16cid="http://schemas.microsoft.com/office/word/2016/wordml/cid" xmlns:w16="http://schemas.microsoft.com/office/word/2018/wordml" xmlns:w16se="http://schemas.microsoft.com/office/word/2015/wordml/symex" xmlns:wpg="http://schemas.microsoft.com/office/word/2010/wordprocessingGroup" xmlns:wpi="http://schemas.microsoft.com/office/word/2010/wordprocessingInk" xmlns:wne="http://schemas.microsoft.com/office/word/2006/wordml" xmlns:wps="http://schemas.microsoft.com/office/word/2010/wordprocessingShape" mc:Ignorable="w14 w15 w16se w16cid w16 w16cex wp14">
+  <w:p>
+    <w:pPr>
+      <w:pStyle w:val="Piedepgina"/>
+    </w:pPr>
+  </w:p>
+</w:ftr>
+</file>
+
 <file path=word/footnotes.xml><?xml version="1.0" encoding="utf-8"?>
-<w:footnotes xmlns:wpc="http://schemas.microsoft.com/office/word/2010/wordprocessingCanvas" xmlns:mc="http://schemas.openxmlformats.org/markup-compatibility/2006" xmlns:o="urn:schemas-microsoft-com:office:office" xmlns:r="http://schemas.openxmlformats.org/officeDocument/2006/relationships" xmlns:m="http://schemas.openxmlformats.org/officeDocument/2006/math" xmlns:v="urn:schemas-microsoft-com:vml" xmlns:wp14="http://schemas.microsoft.com/office/word/2010/wordprocessingDrawing" xmlns:wp="http://schemas.openxmlformats.org/drawingml/2006/wordprocessingDrawing" xmlns:w10="urn:schemas-microsoft-com:office:word" xmlns:w="http://schemas.openxmlformats.org/wordprocessingml/2006/main" xmlns:w14="http://schemas.microsoft.com/office/word/2010/wordml" xmlns:w15="http://schemas.microsoft.com/office/word/2012/wordml" xmlns:wpg="http://schemas.microsoft.com/office/word/2010/wordprocessingGroup" xmlns:wpi="http://schemas.microsoft.com/office/word/2010/wordprocessingInk" xmlns:wne="http://schemas.microsoft.com/office/word/2006/wordml" xmlns:wps="http://schemas.microsoft.com/office/word/2010/wordprocessingShape" mc:Ignorable="w14 w15 wp14">
+<w:footnotes xmlns:wpc="http://schemas.microsoft.com/office/word/2010/wordprocessingCanvas" xmlns:cx="http://schemas.microsoft.com/office/drawing/2014/chartex" xmlns:cx1="http://schemas.microsoft.com/office/drawing/2015/9/8/chartex" xmlns:cx2="http://schemas.microsoft.com/office/drawing/2015/10/21/chartex" xmlns:cx3="http://schemas.microsoft.com/office/drawing/2016/5/9/chartex" xmlns:cx4="http://schemas.microsoft.com/office/drawing/2016/5/10/chartex" xmlns:cx5="http://schemas.microsoft.com/office/drawing/2016/5/11/chartex" xmlns:cx6="http://schemas.microsoft.com/office/drawing/2016/5/12/chartex" xmlns:cx7="http://schemas.microsoft.com/office/drawing/2016/5/13/chartex" xmlns:cx8="http://schemas.microsoft.com/office/drawing/2016/5/14/chartex" xmlns:mc="http://schemas.openxmlformats.org/markup-compatibility/2006" xmlns:aink="http://schemas.microsoft.com/office/drawing/2016/ink" xmlns:am3d="http://schemas.microsoft.com/office/drawing/2017/model3d" xmlns:o="urn:schemas-microsoft-com:office:office" xmlns:r="http://schemas.openxmlformats.org/officeDocument/2006/relationships" xmlns:m="http://schemas.openxmlformats.org/officeDocument/2006/math" xmlns:v="urn:schemas-microsoft-com:vml" xmlns:wp14="http://schemas.microsoft.com/office/word/2010/wordprocessingDrawing" xmlns:wp="http://schemas.openxmlformats.org/drawingml/2006/wordprocessingDrawing" xmlns:w10="urn:schemas-microsoft-com:office:word" xmlns:w="http://schemas.openxmlformats.org/wordprocessingml/2006/main" xmlns:w14="http://schemas.microsoft.com/office/word/2010/wordml" xmlns:w15="http://schemas.microsoft.com/office/word/2012/wordml" xmlns:w16cex="http://schemas.microsoft.com/office/word/2018/wordml/cex" xmlns:w16cid="http://schemas.microsoft.com/office/word/2016/wordml/cid" xmlns:w16="http://schemas.microsoft.com/office/word/2018/wordml" xmlns:w16se="http://schemas.microsoft.com/office/word/2015/wordml/symex" xmlns:wpg="http://schemas.microsoft.com/office/word/2010/wordprocessingGroup" xmlns:wpi="http://schemas.microsoft.com/office/word/2010/wordprocessingInk" xmlns:wne="http://schemas.microsoft.com/office/word/2006/wordml" xmlns:wps="http://schemas.microsoft.com/office/word/2010/wordprocessingShape" mc:Ignorable="w14 w15 w16se w16cid w16 w16cex wp14">
   <w:footnote w:type="separator" w:id="-1">
     <w:p>
       <w:pPr>
@@ -2036,7 +1939,17 @@
 </file>
 
 <file path=word/header1.xml><?xml version="1.0" encoding="utf-8"?>
-<w:hdr xmlns:wpc="http://schemas.microsoft.com/office/word/2010/wordprocessingCanvas" xmlns:mc="http://schemas.openxmlformats.org/markup-compatibility/2006" xmlns:o="urn:schemas-microsoft-com:office:office" xmlns:r="http://schemas.openxmlformats.org/officeDocument/2006/relationships" xmlns:m="http://schemas.openxmlformats.org/officeDocument/2006/math" xmlns:v="urn:schemas-microsoft-com:vml" xmlns:wp14="http://schemas.microsoft.com/office/word/2010/wordprocessingDrawing" xmlns:wp="http://schemas.openxmlformats.org/drawingml/2006/wordprocessingDrawing" xmlns:w10="urn:schemas-microsoft-com:office:word" xmlns:w="http://schemas.openxmlformats.org/wordprocessingml/2006/main" xmlns:w14="http://schemas.microsoft.com/office/word/2010/wordml" xmlns:w15="http://schemas.microsoft.com/office/word/2012/wordml" xmlns:wpg="http://schemas.microsoft.com/office/word/2010/wordprocessingGroup" xmlns:wpi="http://schemas.microsoft.com/office/word/2010/wordprocessingInk" xmlns:wne="http://schemas.microsoft.com/office/word/2006/wordml" xmlns:wps="http://schemas.microsoft.com/office/word/2010/wordprocessingShape" mc:Ignorable="w14 w15 wp14">
+<w:hdr xmlns:wpc="http://schemas.microsoft.com/office/word/2010/wordprocessingCanvas" xmlns:cx="http://schemas.microsoft.com/office/drawing/2014/chartex" xmlns:cx1="http://schemas.microsoft.com/office/drawing/2015/9/8/chartex" xmlns:cx2="http://schemas.microsoft.com/office/drawing/2015/10/21/chartex" xmlns:cx3="http://schemas.microsoft.com/office/drawing/2016/5/9/chartex" xmlns:cx4="http://schemas.microsoft.com/office/drawing/2016/5/10/chartex" xmlns:cx5="http://schemas.microsoft.com/office/drawing/2016/5/11/chartex" xmlns:cx6="http://schemas.microsoft.com/office/drawing/2016/5/12/chartex" xmlns:cx7="http://schemas.microsoft.com/office/drawing/2016/5/13/chartex" xmlns:cx8="http://schemas.microsoft.com/office/drawing/2016/5/14/chartex" xmlns:mc="http://schemas.openxmlformats.org/markup-compatibility/2006" xmlns:aink="http://schemas.microsoft.com/office/drawing/2016/ink" xmlns:am3d="http://schemas.microsoft.com/office/drawing/2017/model3d" xmlns:o="urn:schemas-microsoft-com:office:office" xmlns:r="http://schemas.openxmlformats.org/officeDocument/2006/relationships" xmlns:m="http://schemas.openxmlformats.org/officeDocument/2006/math" xmlns:v="urn:schemas-microsoft-com:vml" xmlns:wp14="http://schemas.microsoft.com/office/word/2010/wordprocessingDrawing" xmlns:wp="http://schemas.openxmlformats.org/drawingml/2006/wordprocessingDrawing" xmlns:w10="urn:schemas-microsoft-com:office:word" xmlns:w="http://schemas.openxmlformats.org/wordprocessingml/2006/main" xmlns:w14="http://schemas.microsoft.com/office/word/2010/wordml" xmlns:w15="http://schemas.microsoft.com/office/word/2012/wordml" xmlns:w16cex="http://schemas.microsoft.com/office/word/2018/wordml/cex" xmlns:w16cid="http://schemas.microsoft.com/office/word/2016/wordml/cid" xmlns:w16="http://schemas.microsoft.com/office/word/2018/wordml" xmlns:w16se="http://schemas.microsoft.com/office/word/2015/wordml/symex" xmlns:wpg="http://schemas.microsoft.com/office/word/2010/wordprocessingGroup" xmlns:wpi="http://schemas.microsoft.com/office/word/2010/wordprocessingInk" xmlns:wne="http://schemas.microsoft.com/office/word/2006/wordml" xmlns:wps="http://schemas.microsoft.com/office/word/2010/wordprocessingShape" mc:Ignorable="w14 w15 w16se w16cid w16 w16cex wp14">
+  <w:p>
+    <w:pPr>
+      <w:pStyle w:val="Encabezado"/>
+    </w:pPr>
+  </w:p>
+</w:hdr>
+</file>
+
+<file path=word/header2.xml><?xml version="1.0" encoding="utf-8"?>
+<w:hdr xmlns:wpc="http://schemas.microsoft.com/office/word/2010/wordprocessingCanvas" xmlns:cx="http://schemas.microsoft.com/office/drawing/2014/chartex" xmlns:cx1="http://schemas.microsoft.com/office/drawing/2015/9/8/chartex" xmlns:cx2="http://schemas.microsoft.com/office/drawing/2015/10/21/chartex" xmlns:cx3="http://schemas.microsoft.com/office/drawing/2016/5/9/chartex" xmlns:cx4="http://schemas.microsoft.com/office/drawing/2016/5/10/chartex" xmlns:cx5="http://schemas.microsoft.com/office/drawing/2016/5/11/chartex" xmlns:cx6="http://schemas.microsoft.com/office/drawing/2016/5/12/chartex" xmlns:cx7="http://schemas.microsoft.com/office/drawing/2016/5/13/chartex" xmlns:cx8="http://schemas.microsoft.com/office/drawing/2016/5/14/chartex" xmlns:mc="http://schemas.openxmlformats.org/markup-compatibility/2006" xmlns:aink="http://schemas.microsoft.com/office/drawing/2016/ink" xmlns:am3d="http://schemas.microsoft.com/office/drawing/2017/model3d" xmlns:o="urn:schemas-microsoft-com:office:office" xmlns:r="http://schemas.openxmlformats.org/officeDocument/2006/relationships" xmlns:m="http://schemas.openxmlformats.org/officeDocument/2006/math" xmlns:v="urn:schemas-microsoft-com:vml" xmlns:wp14="http://schemas.microsoft.com/office/word/2010/wordprocessingDrawing" xmlns:wp="http://schemas.openxmlformats.org/drawingml/2006/wordprocessingDrawing" xmlns:w10="urn:schemas-microsoft-com:office:word" xmlns:w="http://schemas.openxmlformats.org/wordprocessingml/2006/main" xmlns:w14="http://schemas.microsoft.com/office/word/2010/wordml" xmlns:w15="http://schemas.microsoft.com/office/word/2012/wordml" xmlns:w16cex="http://schemas.microsoft.com/office/word/2018/wordml/cex" xmlns:w16cid="http://schemas.microsoft.com/office/word/2016/wordml/cid" xmlns:w16="http://schemas.microsoft.com/office/word/2018/wordml" xmlns:w16se="http://schemas.microsoft.com/office/word/2015/wordml/symex" xmlns:wpg="http://schemas.microsoft.com/office/word/2010/wordprocessingGroup" xmlns:wpi="http://schemas.microsoft.com/office/word/2010/wordprocessingInk" xmlns:wne="http://schemas.microsoft.com/office/word/2006/wordml" xmlns:wps="http://schemas.microsoft.com/office/word/2010/wordprocessingShape" mc:Ignorable="w14 w15 w16se w16cid w16 w16cex wp14">
   <w:p>
     <w:pPr>
       <w:pBdr>
@@ -2469,7 +2382,7 @@
         <w:sz w:val="24"/>
         <w:lang w:val="es-ES_tradnl" w:eastAsia="es-MX"/>
       </w:rPr>
-      <w:t>Alumno: ………………………………………</w:t>
+      <w:t xml:space="preserve">Alumno: </w:t>
     </w:r>
     <w:r>
       <w:rPr>
@@ -2477,7 +2390,7 @@
         <w:sz w:val="24"/>
         <w:lang w:val="es-ES_tradnl" w:eastAsia="es-MX"/>
       </w:rPr>
-      <w:t>…………………….….............</w:t>
+      <w:t>Figueroa Agustin Daniel</w:t>
     </w:r>
   </w:p>
   <w:p>
@@ -2501,7 +2414,7 @@
         <w:sz w:val="24"/>
         <w:lang w:val="es-ES_tradnl" w:eastAsia="es-MX"/>
       </w:rPr>
-      <w:t>Fecha:     ................................................................................</w:t>
+      <w:t xml:space="preserve">Fecha:     </w:t>
     </w:r>
     <w:r>
       <w:rPr>
@@ -2509,7 +2422,31 @@
         <w:sz w:val="24"/>
         <w:lang w:val="es-ES_tradnl" w:eastAsia="es-MX"/>
       </w:rPr>
-      <w:t xml:space="preserve">          Firma Alumno</w:t>
+      <w:t>01/06/2020</w:t>
+    </w:r>
+    <w:r>
+      <w:rPr>
+        <w:rFonts w:eastAsia="Times New Roman" w:cstheme="minorHAnsi"/>
+        <w:sz w:val="24"/>
+        <w:lang w:val="es-ES_tradnl" w:eastAsia="es-MX"/>
+      </w:rPr>
+      <w:t xml:space="preserve">         </w:t>
+    </w:r>
+    <w:r>
+      <w:rPr>
+        <w:rFonts w:eastAsia="Times New Roman" w:cstheme="minorHAnsi"/>
+        <w:sz w:val="24"/>
+        <w:lang w:val="es-ES_tradnl" w:eastAsia="es-MX"/>
+      </w:rPr>
+      <w:t xml:space="preserve">                                                                            </w:t>
+    </w:r>
+    <w:r>
+      <w:rPr>
+        <w:rFonts w:eastAsia="Times New Roman" w:cstheme="minorHAnsi"/>
+        <w:sz w:val="24"/>
+        <w:lang w:val="es-ES_tradnl" w:eastAsia="es-MX"/>
+      </w:rPr>
+      <w:t xml:space="preserve"> Firma Alumno</w:t>
     </w:r>
     <w:r>
       <w:rPr>
@@ -2549,9 +2486,19 @@
 </w:hdr>
 </file>
 
+<file path=word/header3.xml><?xml version="1.0" encoding="utf-8"?>
+<w:hdr xmlns:wpc="http://schemas.microsoft.com/office/word/2010/wordprocessingCanvas" xmlns:cx="http://schemas.microsoft.com/office/drawing/2014/chartex" xmlns:cx1="http://schemas.microsoft.com/office/drawing/2015/9/8/chartex" xmlns:cx2="http://schemas.microsoft.com/office/drawing/2015/10/21/chartex" xmlns:cx3="http://schemas.microsoft.com/office/drawing/2016/5/9/chartex" xmlns:cx4="http://schemas.microsoft.com/office/drawing/2016/5/10/chartex" xmlns:cx5="http://schemas.microsoft.com/office/drawing/2016/5/11/chartex" xmlns:cx6="http://schemas.microsoft.com/office/drawing/2016/5/12/chartex" xmlns:cx7="http://schemas.microsoft.com/office/drawing/2016/5/13/chartex" xmlns:cx8="http://schemas.microsoft.com/office/drawing/2016/5/14/chartex" xmlns:mc="http://schemas.openxmlformats.org/markup-compatibility/2006" xmlns:aink="http://schemas.microsoft.com/office/drawing/2016/ink" xmlns:am3d="http://schemas.microsoft.com/office/drawing/2017/model3d" xmlns:o="urn:schemas-microsoft-com:office:office" xmlns:r="http://schemas.openxmlformats.org/officeDocument/2006/relationships" xmlns:m="http://schemas.openxmlformats.org/officeDocument/2006/math" xmlns:v="urn:schemas-microsoft-com:vml" xmlns:wp14="http://schemas.microsoft.com/office/word/2010/wordprocessingDrawing" xmlns:wp="http://schemas.openxmlformats.org/drawingml/2006/wordprocessingDrawing" xmlns:w10="urn:schemas-microsoft-com:office:word" xmlns:w="http://schemas.openxmlformats.org/wordprocessingml/2006/main" xmlns:w14="http://schemas.microsoft.com/office/word/2010/wordml" xmlns:w15="http://schemas.microsoft.com/office/word/2012/wordml" xmlns:w16cex="http://schemas.microsoft.com/office/word/2018/wordml/cex" xmlns:w16cid="http://schemas.microsoft.com/office/word/2016/wordml/cid" xmlns:w16="http://schemas.microsoft.com/office/word/2018/wordml" xmlns:w16se="http://schemas.microsoft.com/office/word/2015/wordml/symex" xmlns:wpg="http://schemas.microsoft.com/office/word/2010/wordprocessingGroup" xmlns:wpi="http://schemas.microsoft.com/office/word/2010/wordprocessingInk" xmlns:wne="http://schemas.microsoft.com/office/word/2006/wordml" xmlns:wps="http://schemas.microsoft.com/office/word/2010/wordprocessingShape" mc:Ignorable="w14 w15 w16se w16cid w16 w16cex wp14">
+  <w:p>
+    <w:pPr>
+      <w:pStyle w:val="Encabezado"/>
+    </w:pPr>
+  </w:p>
+</w:hdr>
+</file>
+
 <file path=word/numbering.xml><?xml version="1.0" encoding="utf-8"?>
-<w:numbering xmlns:wpc="http://schemas.microsoft.com/office/word/2010/wordprocessingCanvas" xmlns:mc="http://schemas.openxmlformats.org/markup-compatibility/2006" xmlns:o="urn:schemas-microsoft-com:office:office" xmlns:r="http://schemas.openxmlformats.org/officeDocument/2006/relationships" xmlns:m="http://schemas.openxmlformats.org/officeDocument/2006/math" xmlns:v="urn:schemas-microsoft-com:vml" xmlns:wp14="http://schemas.microsoft.com/office/word/2010/wordprocessingDrawing" xmlns:wp="http://schemas.openxmlformats.org/drawingml/2006/wordprocessingDrawing" xmlns:w10="urn:schemas-microsoft-com:office:word" xmlns:w="http://schemas.openxmlformats.org/wordprocessingml/2006/main" xmlns:w14="http://schemas.microsoft.com/office/word/2010/wordml" xmlns:w15="http://schemas.microsoft.com/office/word/2012/wordml" xmlns:wpg="http://schemas.microsoft.com/office/word/2010/wordprocessingGroup" xmlns:wpi="http://schemas.microsoft.com/office/word/2010/wordprocessingInk" xmlns:wne="http://schemas.microsoft.com/office/word/2006/wordml" xmlns:wps="http://schemas.microsoft.com/office/word/2010/wordprocessingShape" mc:Ignorable="w14 w15 wp14">
-  <w:abstractNum w:abstractNumId="0">
+<w:numbering xmlns:wpc="http://schemas.microsoft.com/office/word/2010/wordprocessingCanvas" xmlns:cx="http://schemas.microsoft.com/office/drawing/2014/chartex" xmlns:cx1="http://schemas.microsoft.com/office/drawing/2015/9/8/chartex" xmlns:cx2="http://schemas.microsoft.com/office/drawing/2015/10/21/chartex" xmlns:cx3="http://schemas.microsoft.com/office/drawing/2016/5/9/chartex" xmlns:cx4="http://schemas.microsoft.com/office/drawing/2016/5/10/chartex" xmlns:cx5="http://schemas.microsoft.com/office/drawing/2016/5/11/chartex" xmlns:cx6="http://schemas.microsoft.com/office/drawing/2016/5/12/chartex" xmlns:cx7="http://schemas.microsoft.com/office/drawing/2016/5/13/chartex" xmlns:cx8="http://schemas.microsoft.com/office/drawing/2016/5/14/chartex" xmlns:mc="http://schemas.openxmlformats.org/markup-compatibility/2006" xmlns:aink="http://schemas.microsoft.com/office/drawing/2016/ink" xmlns:am3d="http://schemas.microsoft.com/office/drawing/2017/model3d" xmlns:o="urn:schemas-microsoft-com:office:office" xmlns:r="http://schemas.openxmlformats.org/officeDocument/2006/relationships" xmlns:m="http://schemas.openxmlformats.org/officeDocument/2006/math" xmlns:v="urn:schemas-microsoft-com:vml" xmlns:wp14="http://schemas.microsoft.com/office/word/2010/wordprocessingDrawing" xmlns:wp="http://schemas.openxmlformats.org/drawingml/2006/wordprocessingDrawing" xmlns:w10="urn:schemas-microsoft-com:office:word" xmlns:w="http://schemas.openxmlformats.org/wordprocessingml/2006/main" xmlns:w14="http://schemas.microsoft.com/office/word/2010/wordml" xmlns:w15="http://schemas.microsoft.com/office/word/2012/wordml" xmlns:w16cex="http://schemas.microsoft.com/office/word/2018/wordml/cex" xmlns:w16cid="http://schemas.microsoft.com/office/word/2016/wordml/cid" xmlns:w16="http://schemas.microsoft.com/office/word/2018/wordml" xmlns:w16se="http://schemas.microsoft.com/office/word/2015/wordml/symex" xmlns:wpg="http://schemas.microsoft.com/office/word/2010/wordprocessingGroup" xmlns:wpi="http://schemas.microsoft.com/office/word/2010/wordprocessingInk" xmlns:wne="http://schemas.microsoft.com/office/word/2006/wordml" xmlns:wps="http://schemas.microsoft.com/office/word/2010/wordprocessingShape" mc:Ignorable="w14 w15 w16se w16cid w16 w16cex wp14">
+  <w:abstractNum w:abstractNumId="0" w15:restartNumberingAfterBreak="0">
     <w:nsid w:val="01AB3C32"/>
     <w:multiLevelType w:val="hybridMultilevel"/>
     <w:tmpl w:val="0038A5E0"/>
@@ -2664,7 +2611,7 @@
       </w:rPr>
     </w:lvl>
   </w:abstractNum>
-  <w:abstractNum w:abstractNumId="1">
+  <w:abstractNum w:abstractNumId="1" w15:restartNumberingAfterBreak="0">
     <w:nsid w:val="03E22346"/>
     <w:multiLevelType w:val="hybridMultilevel"/>
     <w:tmpl w:val="CD0E248A"/>
@@ -2753,7 +2700,7 @@
       </w:pPr>
     </w:lvl>
   </w:abstractNum>
-  <w:abstractNum w:abstractNumId="2">
+  <w:abstractNum w:abstractNumId="2" w15:restartNumberingAfterBreak="0">
     <w:nsid w:val="041D6905"/>
     <w:multiLevelType w:val="hybridMultilevel"/>
     <w:tmpl w:val="0130E1A4"/>
@@ -2842,7 +2789,7 @@
       </w:pPr>
     </w:lvl>
   </w:abstractNum>
-  <w:abstractNum w:abstractNumId="3">
+  <w:abstractNum w:abstractNumId="3" w15:restartNumberingAfterBreak="0">
     <w:nsid w:val="05677F43"/>
     <w:multiLevelType w:val="hybridMultilevel"/>
     <w:tmpl w:val="3D24F874"/>
@@ -2932,7 +2879,7 @@
       </w:pPr>
     </w:lvl>
   </w:abstractNum>
-  <w:abstractNum w:abstractNumId="4">
+  <w:abstractNum w:abstractNumId="4" w15:restartNumberingAfterBreak="0">
     <w:nsid w:val="07061F2C"/>
     <w:multiLevelType w:val="hybridMultilevel"/>
     <w:tmpl w:val="4ACC0A88"/>
@@ -3045,7 +2992,7 @@
       </w:rPr>
     </w:lvl>
   </w:abstractNum>
-  <w:abstractNum w:abstractNumId="5">
+  <w:abstractNum w:abstractNumId="5" w15:restartNumberingAfterBreak="0">
     <w:nsid w:val="071316D9"/>
     <w:multiLevelType w:val="hybridMultilevel"/>
     <w:tmpl w:val="54BAF540"/>
@@ -3134,7 +3081,7 @@
       </w:pPr>
     </w:lvl>
   </w:abstractNum>
-  <w:abstractNum w:abstractNumId="6">
+  <w:abstractNum w:abstractNumId="6" w15:restartNumberingAfterBreak="0">
     <w:nsid w:val="0D925E15"/>
     <w:multiLevelType w:val="hybridMultilevel"/>
     <w:tmpl w:val="905EF5B2"/>
@@ -3223,7 +3170,7 @@
       </w:pPr>
     </w:lvl>
   </w:abstractNum>
-  <w:abstractNum w:abstractNumId="7">
+  <w:abstractNum w:abstractNumId="7" w15:restartNumberingAfterBreak="0">
     <w:nsid w:val="24F62BBC"/>
     <w:multiLevelType w:val="hybridMultilevel"/>
     <w:tmpl w:val="5F42FCC0"/>
@@ -3312,7 +3259,7 @@
       </w:pPr>
     </w:lvl>
   </w:abstractNum>
-  <w:abstractNum w:abstractNumId="8">
+  <w:abstractNum w:abstractNumId="8" w15:restartNumberingAfterBreak="0">
     <w:nsid w:val="29FF565D"/>
     <w:multiLevelType w:val="hybridMultilevel"/>
     <w:tmpl w:val="AA2CDDA6"/>
@@ -3425,7 +3372,7 @@
       </w:rPr>
     </w:lvl>
   </w:abstractNum>
-  <w:abstractNum w:abstractNumId="9">
+  <w:abstractNum w:abstractNumId="9" w15:restartNumberingAfterBreak="0">
     <w:nsid w:val="36F513B0"/>
     <w:multiLevelType w:val="hybridMultilevel"/>
     <w:tmpl w:val="34A05838"/>
@@ -3514,7 +3461,7 @@
       </w:pPr>
     </w:lvl>
   </w:abstractNum>
-  <w:abstractNum w:abstractNumId="10">
+  <w:abstractNum w:abstractNumId="10" w15:restartNumberingAfterBreak="0">
     <w:nsid w:val="3B236378"/>
     <w:multiLevelType w:val="hybridMultilevel"/>
     <w:tmpl w:val="793C7358"/>
@@ -3627,7 +3574,7 @@
       </w:rPr>
     </w:lvl>
   </w:abstractNum>
-  <w:abstractNum w:abstractNumId="11">
+  <w:abstractNum w:abstractNumId="11" w15:restartNumberingAfterBreak="0">
     <w:nsid w:val="3B9D3A34"/>
     <w:multiLevelType w:val="hybridMultilevel"/>
     <w:tmpl w:val="52727AB2"/>
@@ -3740,7 +3687,7 @@
       </w:rPr>
     </w:lvl>
   </w:abstractNum>
-  <w:abstractNum w:abstractNumId="12">
+  <w:abstractNum w:abstractNumId="12" w15:restartNumberingAfterBreak="0">
     <w:nsid w:val="3D274D17"/>
     <w:multiLevelType w:val="hybridMultilevel"/>
     <w:tmpl w:val="60DC2E3A"/>
@@ -3853,7 +3800,7 @@
       </w:rPr>
     </w:lvl>
   </w:abstractNum>
-  <w:abstractNum w:abstractNumId="13">
+  <w:abstractNum w:abstractNumId="13" w15:restartNumberingAfterBreak="0">
     <w:nsid w:val="3F5E3CEA"/>
     <w:multiLevelType w:val="hybridMultilevel"/>
     <w:tmpl w:val="3C2E150A"/>
@@ -3966,7 +3913,7 @@
       </w:rPr>
     </w:lvl>
   </w:abstractNum>
-  <w:abstractNum w:abstractNumId="14">
+  <w:abstractNum w:abstractNumId="14" w15:restartNumberingAfterBreak="0">
     <w:nsid w:val="430C57D9"/>
     <w:multiLevelType w:val="hybridMultilevel"/>
     <w:tmpl w:val="B8BA5166"/>
@@ -4052,7 +3999,7 @@
       </w:pPr>
     </w:lvl>
   </w:abstractNum>
-  <w:abstractNum w:abstractNumId="15">
+  <w:abstractNum w:abstractNumId="15" w15:restartNumberingAfterBreak="0">
     <w:nsid w:val="4B24571F"/>
     <w:multiLevelType w:val="hybridMultilevel"/>
     <w:tmpl w:val="62E68C52"/>
@@ -4141,7 +4088,7 @@
       </w:pPr>
     </w:lvl>
   </w:abstractNum>
-  <w:abstractNum w:abstractNumId="16">
+  <w:abstractNum w:abstractNumId="16" w15:restartNumberingAfterBreak="0">
     <w:nsid w:val="4CB75DB7"/>
     <w:multiLevelType w:val="hybridMultilevel"/>
     <w:tmpl w:val="F6664FAE"/>
@@ -4254,7 +4201,7 @@
       </w:rPr>
     </w:lvl>
   </w:abstractNum>
-  <w:abstractNum w:abstractNumId="17">
+  <w:abstractNum w:abstractNumId="17" w15:restartNumberingAfterBreak="0">
     <w:nsid w:val="4E363F18"/>
     <w:multiLevelType w:val="hybridMultilevel"/>
     <w:tmpl w:val="5E4CDEE4"/>
@@ -4367,7 +4314,7 @@
       </w:rPr>
     </w:lvl>
   </w:abstractNum>
-  <w:abstractNum w:abstractNumId="18">
+  <w:abstractNum w:abstractNumId="18" w15:restartNumberingAfterBreak="0">
     <w:nsid w:val="50EB7B8E"/>
     <w:multiLevelType w:val="hybridMultilevel"/>
     <w:tmpl w:val="893405E6"/>
@@ -4456,7 +4403,7 @@
       </w:pPr>
     </w:lvl>
   </w:abstractNum>
-  <w:abstractNum w:abstractNumId="19">
+  <w:abstractNum w:abstractNumId="19" w15:restartNumberingAfterBreak="0">
     <w:nsid w:val="51F56CA9"/>
     <w:multiLevelType w:val="hybridMultilevel"/>
     <w:tmpl w:val="A93293B4"/>
@@ -4569,7 +4516,7 @@
       </w:rPr>
     </w:lvl>
   </w:abstractNum>
-  <w:abstractNum w:abstractNumId="20">
+  <w:abstractNum w:abstractNumId="20" w15:restartNumberingAfterBreak="0">
     <w:nsid w:val="59205F16"/>
     <w:multiLevelType w:val="hybridMultilevel"/>
     <w:tmpl w:val="4AC61DD0"/>
@@ -4682,7 +4629,7 @@
       </w:rPr>
     </w:lvl>
   </w:abstractNum>
-  <w:abstractNum w:abstractNumId="21">
+  <w:abstractNum w:abstractNumId="21" w15:restartNumberingAfterBreak="0">
     <w:nsid w:val="5B546CDD"/>
     <w:multiLevelType w:val="hybridMultilevel"/>
     <w:tmpl w:val="35BCD44A"/>
@@ -4795,7 +4742,7 @@
       </w:rPr>
     </w:lvl>
   </w:abstractNum>
-  <w:abstractNum w:abstractNumId="22">
+  <w:abstractNum w:abstractNumId="22" w15:restartNumberingAfterBreak="0">
     <w:nsid w:val="60306114"/>
     <w:multiLevelType w:val="hybridMultilevel"/>
     <w:tmpl w:val="D65E7C10"/>
@@ -4884,7 +4831,7 @@
       </w:pPr>
     </w:lvl>
   </w:abstractNum>
-  <w:abstractNum w:abstractNumId="23">
+  <w:abstractNum w:abstractNumId="23" w15:restartNumberingAfterBreak="0">
     <w:nsid w:val="657C21ED"/>
     <w:multiLevelType w:val="hybridMultilevel"/>
     <w:tmpl w:val="A69AEB70"/>
@@ -4973,7 +4920,7 @@
       </w:pPr>
     </w:lvl>
   </w:abstractNum>
-  <w:abstractNum w:abstractNumId="24">
+  <w:abstractNum w:abstractNumId="24" w15:restartNumberingAfterBreak="0">
     <w:nsid w:val="66A92F43"/>
     <w:multiLevelType w:val="hybridMultilevel"/>
     <w:tmpl w:val="337EEB3E"/>
@@ -5086,7 +5033,7 @@
       </w:rPr>
     </w:lvl>
   </w:abstractNum>
-  <w:abstractNum w:abstractNumId="25">
+  <w:abstractNum w:abstractNumId="25" w15:restartNumberingAfterBreak="0">
     <w:nsid w:val="72AA39A6"/>
     <w:multiLevelType w:val="hybridMultilevel"/>
     <w:tmpl w:val="5A9A5A96"/>
@@ -5199,7 +5146,7 @@
       </w:rPr>
     </w:lvl>
   </w:abstractNum>
-  <w:abstractNum w:abstractNumId="26">
+  <w:abstractNum w:abstractNumId="26" w15:restartNumberingAfterBreak="0">
     <w:nsid w:val="749553D6"/>
     <w:multiLevelType w:val="hybridMultilevel"/>
     <w:tmpl w:val="C44C2E32"/>
@@ -5312,7 +5259,7 @@
       </w:rPr>
     </w:lvl>
   </w:abstractNum>
-  <w:abstractNum w:abstractNumId="27">
+  <w:abstractNum w:abstractNumId="27" w15:restartNumberingAfterBreak="0">
     <w:nsid w:val="7C587EA9"/>
     <w:multiLevelType w:val="hybridMultilevel"/>
     <w:tmpl w:val="54BAF540"/>
@@ -5401,7 +5348,7 @@
       </w:pPr>
     </w:lvl>
   </w:abstractNum>
-  <w:abstractNum w:abstractNumId="28">
+  <w:abstractNum w:abstractNumId="28" w15:restartNumberingAfterBreak="0">
     <w:nsid w:val="7C952D31"/>
     <w:multiLevelType w:val="hybridMultilevel"/>
     <w:tmpl w:val="C37E5EE0"/>
@@ -5514,7 +5461,7 @@
       </w:rPr>
     </w:lvl>
   </w:abstractNum>
-  <w:abstractNum w:abstractNumId="29">
+  <w:abstractNum w:abstractNumId="29" w15:restartNumberingAfterBreak="0">
     <w:nsid w:val="7FA8373F"/>
     <w:multiLevelType w:val="hybridMultilevel"/>
     <w:tmpl w:val="770A1A38"/>
@@ -5697,7 +5644,7 @@
 </file>
 
 <file path=word/styles.xml><?xml version="1.0" encoding="utf-8"?>
-<w:styles xmlns:mc="http://schemas.openxmlformats.org/markup-compatibility/2006" xmlns:r="http://schemas.openxmlformats.org/officeDocument/2006/relationships" xmlns:w="http://schemas.openxmlformats.org/wordprocessingml/2006/main" xmlns:w14="http://schemas.microsoft.com/office/word/2010/wordml" xmlns:w15="http://schemas.microsoft.com/office/word/2012/wordml" mc:Ignorable="w14 w15">
+<w:styles xmlns:mc="http://schemas.openxmlformats.org/markup-compatibility/2006" xmlns:r="http://schemas.openxmlformats.org/officeDocument/2006/relationships" xmlns:w="http://schemas.openxmlformats.org/wordprocessingml/2006/main" xmlns:w14="http://schemas.microsoft.com/office/word/2010/wordml" xmlns:w15="http://schemas.microsoft.com/office/word/2012/wordml" xmlns:w16cex="http://schemas.microsoft.com/office/word/2018/wordml/cex" xmlns:w16cid="http://schemas.microsoft.com/office/word/2016/wordml/cid" xmlns:w16="http://schemas.microsoft.com/office/word/2018/wordml" xmlns:w16se="http://schemas.microsoft.com/office/word/2015/wordml/symex" mc:Ignorable="w14 w15 w16se w16cid w16 w16cex">
   <w:docDefaults>
     <w:rPrDefault>
       <w:rPr>
@@ -5713,7 +5660,7 @@
       </w:pPr>
     </w:pPrDefault>
   </w:docDefaults>
-  <w:latentStyles w:defLockedState="0" w:defUIPriority="99" w:defSemiHidden="0" w:defUnhideWhenUsed="0" w:defQFormat="0" w:count="371">
+  <w:latentStyles w:defLockedState="0" w:defUIPriority="99" w:defSemiHidden="0" w:defUnhideWhenUsed="0" w:defQFormat="0" w:count="376">
     <w:lsdException w:name="Normal" w:uiPriority="0" w:qFormat="1"/>
     <w:lsdException w:name="heading 1" w:uiPriority="9" w:qFormat="1"/>
     <w:lsdException w:name="heading 2" w:semiHidden="1" w:uiPriority="9" w:unhideWhenUsed="1" w:qFormat="1"/>
@@ -5819,7 +5766,6 @@
     <w:lsdException w:name="HTML Sample" w:semiHidden="1" w:unhideWhenUsed="1"/>
     <w:lsdException w:name="HTML Typewriter" w:semiHidden="1" w:unhideWhenUsed="1"/>
     <w:lsdException w:name="HTML Variable" w:semiHidden="1" w:unhideWhenUsed="1"/>
-    <w:lsdException w:name="Normal Table" w:semiHidden="1" w:unhideWhenUsed="1"/>
     <w:lsdException w:name="annotation subject" w:semiHidden="1" w:unhideWhenUsed="1"/>
     <w:lsdException w:name="No List" w:semiHidden="1" w:unhideWhenUsed="1"/>
     <w:lsdException w:name="Outline List 1" w:semiHidden="1" w:unhideWhenUsed="1"/>
@@ -5862,11 +5808,8 @@
     <w:lsdException w:name="Table Contemporary" w:semiHidden="1" w:unhideWhenUsed="1"/>
     <w:lsdException w:name="Table Elegant" w:semiHidden="1" w:unhideWhenUsed="1"/>
     <w:lsdException w:name="Table Professional" w:semiHidden="1" w:unhideWhenUsed="1"/>
-    <w:lsdException w:name="Table Subtle 1" w:semiHidden="1" w:unhideWhenUsed="1"/>
     <w:lsdException w:name="Table Subtle 2" w:semiHidden="1" w:unhideWhenUsed="1"/>
     <w:lsdException w:name="Table Web 1" w:semiHidden="1" w:unhideWhenUsed="1"/>
-    <w:lsdException w:name="Table Web 2" w:semiHidden="1" w:unhideWhenUsed="1"/>
-    <w:lsdException w:name="Table Web 3" w:semiHidden="1" w:unhideWhenUsed="1"/>
     <w:lsdException w:name="Balloon Text" w:semiHidden="1" w:unhideWhenUsed="1"/>
     <w:lsdException w:name="Table Grid" w:uiPriority="59"/>
     <w:lsdException w:name="Table Theme" w:semiHidden="1" w:unhideWhenUsed="1"/>
@@ -6085,6 +6028,11 @@
     <w:lsdException w:name="List Table 5 Dark Accent 6" w:uiPriority="50"/>
     <w:lsdException w:name="List Table 6 Colorful Accent 6" w:uiPriority="51"/>
     <w:lsdException w:name="List Table 7 Colorful Accent 6" w:uiPriority="52"/>
+    <w:lsdException w:name="Mention" w:semiHidden="1" w:unhideWhenUsed="1"/>
+    <w:lsdException w:name="Smart Hyperlink" w:semiHidden="1" w:unhideWhenUsed="1"/>
+    <w:lsdException w:name="Hashtag" w:semiHidden="1" w:unhideWhenUsed="1"/>
+    <w:lsdException w:name="Unresolved Mention" w:semiHidden="1" w:unhideWhenUsed="1"/>
+    <w:lsdException w:name="Smart Link" w:semiHidden="1" w:unhideWhenUsed="1"/>
   </w:latentStyles>
   <w:style w:type="paragraph" w:default="1" w:styleId="Normal">
     <w:name w:val="Normal"/>
@@ -6208,7 +6156,6 @@
       <w:spacing w:after="0" w:line="240" w:lineRule="auto"/>
     </w:pPr>
     <w:tblPr>
-      <w:tblInd w:w="0" w:type="dxa"/>
       <w:tblBorders>
         <w:top w:val="single" w:sz="4" w:space="0" w:color="auto"/>
         <w:left w:val="single" w:sz="4" w:space="0" w:color="auto"/>
@@ -6217,12 +6164,6 @@
         <w:insideH w:val="single" w:sz="4" w:space="0" w:color="auto"/>
         <w:insideV w:val="single" w:sz="4" w:space="0" w:color="auto"/>
       </w:tblBorders>
-      <w:tblCellMar>
-        <w:top w:w="0" w:type="dxa"/>
-        <w:left w:w="108" w:type="dxa"/>
-        <w:bottom w:w="0" w:type="dxa"/>
-        <w:right w:w="108" w:type="dxa"/>
-      </w:tblCellMar>
     </w:tblPr>
   </w:style>
   <w:style w:type="paragraph" w:styleId="Encabezado">
@@ -6694,7 +6635,7 @@
 </file>
 
 <file path=customXml/itemProps1.xml><?xml version="1.0" encoding="utf-8"?>
-<ds:datastoreItem xmlns:ds="http://schemas.openxmlformats.org/officeDocument/2006/customXml" ds:itemID="{7DEC4AC6-2C2C-4B67-87E8-415E062DFCF4}">
+<ds:datastoreItem xmlns:ds="http://schemas.openxmlformats.org/officeDocument/2006/customXml" ds:itemID="{DD6AB1C4-EB82-46DA-9911-8A0F18F8BCD0}">
   <ds:schemaRefs>
     <ds:schemaRef ds:uri="http://schemas.openxmlformats.org/officeDocument/2006/bibliography"/>
   </ds:schemaRefs>

</xml_diff>